<commit_message>
Fixed BOM and 3D Printing Guide
</commit_message>
<xml_diff>
--- a/Documentation/Working_Documents/Beverage_Can_Opener_3D_Printing_Guide.docx
+++ b/Documentation/Working_Documents/Beverage_Can_Opener_3D_Printing_Guide.docx
@@ -920,15 +920,7 @@
         <w:pStyle w:val="CommentText"/>
       </w:pPr>
       <w:r>
-        <w:t xml:space="preserve">Might be good to add a note on the print orientation, despite the fact it's </w:t>
-      </w:r>
-      <w:proofErr w:type="gramStart"/>
-      <w:r>
-        <w:t>pretty obvious</w:t>
-      </w:r>
-      <w:proofErr w:type="gramEnd"/>
-      <w:r>
-        <w:t xml:space="preserve"> and likely imports correctly anyways</w:t>
+        <w:t>Might be good to add a note on the print orientation, despite the fact it's pretty obvious and likely imports correctly anyways</w:t>
       </w:r>
       <w:r>
         <w:rPr>
@@ -2602,6 +2594,7 @@
   <w:style w:type="character" w:default="1" w:styleId="DefaultParagraphFont">
     <w:name w:val="Default Paragraph Font"/>
     <w:uiPriority w:val="1"/>
+    <w:semiHidden/>
     <w:unhideWhenUsed/>
   </w:style>
   <w:style w:type="table" w:default="1" w:styleId="TableNormal">
@@ -3164,12 +3157,14 @@
 </file>
 
 <file path=customXml/item1.xml><?xml version="1.0" encoding="utf-8"?>
-<?mso-contentType ?>
-<FormTemplates xmlns="http://schemas.microsoft.com/sharepoint/v3/contenttype/forms">
-  <Display>DocumentLibraryForm</Display>
-  <Edit>DocumentLibraryForm</Edit>
-  <New>DocumentLibraryForm</New>
-</FormTemplates>
+<p:properties xmlns:p="http://schemas.microsoft.com/office/2006/metadata/properties" xmlns:xsi="http://www.w3.org/2001/XMLSchema-instance" xmlns:pc="http://schemas.microsoft.com/office/infopath/2007/PartnerControls">
+  <documentManagement>
+    <TaxCatchAll xmlns="38b325e6-602c-452a-8617-173bf47082c5" xsi:nil="true"/>
+    <lcf76f155ced4ddcb4097134ff3c332f xmlns="8cf100d1-0775-4feb-8634-62999c4541bc">
+      <Terms xmlns="http://schemas.microsoft.com/office/infopath/2007/PartnerControls"/>
+    </lcf76f155ced4ddcb4097134ff3c332f>
+  </documentManagement>
+</p:properties>
 </file>
 
 <file path=customXml/item2.xml><?xml version="1.0" encoding="utf-8"?>
@@ -3410,20 +3405,21 @@
 </file>
 
 <file path=customXml/item3.xml><?xml version="1.0" encoding="utf-8"?>
-<p:properties xmlns:p="http://schemas.microsoft.com/office/2006/metadata/properties" xmlns:xsi="http://www.w3.org/2001/XMLSchema-instance" xmlns:pc="http://schemas.microsoft.com/office/infopath/2007/PartnerControls">
-  <documentManagement>
-    <TaxCatchAll xmlns="38b325e6-602c-452a-8617-173bf47082c5" xsi:nil="true"/>
-    <lcf76f155ced4ddcb4097134ff3c332f xmlns="8cf100d1-0775-4feb-8634-62999c4541bc">
-      <Terms xmlns="http://schemas.microsoft.com/office/infopath/2007/PartnerControls"/>
-    </lcf76f155ced4ddcb4097134ff3c332f>
-  </documentManagement>
-</p:properties>
+<?mso-contentType ?>
+<FormTemplates xmlns="http://schemas.microsoft.com/sharepoint/v3/contenttype/forms">
+  <Display>DocumentLibraryForm</Display>
+  <Edit>DocumentLibraryForm</Edit>
+  <New>DocumentLibraryForm</New>
+</FormTemplates>
 </file>
 
 <file path=customXml/itemProps1.xml><?xml version="1.0" encoding="utf-8"?>
-<ds:datastoreItem xmlns:ds="http://schemas.openxmlformats.org/officeDocument/2006/customXml" ds:itemID="{431B6646-AE4F-4F91-A3DB-B28C3A17A6AF}">
+<ds:datastoreItem xmlns:ds="http://schemas.openxmlformats.org/officeDocument/2006/customXml" ds:itemID="{EC46BAD8-7DB7-4012-92FB-5D0650A1B199}">
   <ds:schemaRefs>
-    <ds:schemaRef ds:uri="http://schemas.microsoft.com/sharepoint/v3/contenttype/forms"/>
+    <ds:schemaRef ds:uri="http://schemas.microsoft.com/office/2006/metadata/properties"/>
+    <ds:schemaRef ds:uri="http://schemas.microsoft.com/office/infopath/2007/PartnerControls"/>
+    <ds:schemaRef ds:uri="38b325e6-602c-452a-8617-173bf47082c5"/>
+    <ds:schemaRef ds:uri="8cf100d1-0775-4feb-8634-62999c4541bc"/>
   </ds:schemaRefs>
 </ds:datastoreItem>
 </file>
@@ -3448,12 +3444,9 @@
 </file>
 
 <file path=customXml/itemProps3.xml><?xml version="1.0" encoding="utf-8"?>
-<ds:datastoreItem xmlns:ds="http://schemas.openxmlformats.org/officeDocument/2006/customXml" ds:itemID="{EC46BAD8-7DB7-4012-92FB-5D0650A1B199}">
+<ds:datastoreItem xmlns:ds="http://schemas.openxmlformats.org/officeDocument/2006/customXml" ds:itemID="{431B6646-AE4F-4F91-A3DB-B28C3A17A6AF}">
   <ds:schemaRefs>
-    <ds:schemaRef ds:uri="http://schemas.microsoft.com/office/2006/metadata/properties"/>
-    <ds:schemaRef ds:uri="http://schemas.microsoft.com/office/infopath/2007/PartnerControls"/>
-    <ds:schemaRef ds:uri="38b325e6-602c-452a-8617-173bf47082c5"/>
-    <ds:schemaRef ds:uri="8cf100d1-0775-4feb-8634-62999c4541bc"/>
+    <ds:schemaRef ds:uri="http://schemas.microsoft.com/sharepoint/v3/contenttype/forms"/>
   </ds:schemaRefs>
 </ds:datastoreItem>
 </file>
</xml_diff>